<commit_message>
updated TODO a bit
</commit_message>
<xml_diff>
--- a/Perl-Quiz TODO.docx
+++ b/Perl-Quiz TODO.docx
@@ -4,7 +4,15 @@
   <w:body>
     <w:p>
       <w:r>
-        <w:t>For the Javascript/HTML:</w:t>
+        <w:t xml:space="preserve">For the </w:t>
+      </w:r>
+      <w:proofErr w:type="spellStart"/>
+      <w:r>
+        <w:t>Javascript</w:t>
+      </w:r>
+      <w:proofErr w:type="spellEnd"/>
+      <w:r>
+        <w:t>/HTML:</w:t>
       </w:r>
     </w:p>
     <w:p>
@@ -52,7 +60,18 @@
         <w:t xml:space="preserve"> of possible answers</w:t>
       </w:r>
       <w:r>
-        <w:t xml:space="preserve"> (i.e. @countryans)</w:t>
+        <w:t xml:space="preserve"> (i.e. @</w:t>
+      </w:r>
+      <w:proofErr w:type="spellStart"/>
+      <w:r>
+        <w:t>file</w:t>
+      </w:r>
+      <w:r>
+        <w:t>ans</w:t>
+      </w:r>
+      <w:proofErr w:type="spellEnd"/>
+      <w:r>
+        <w:t>)</w:t>
       </w:r>
     </w:p>
     <w:p>
@@ -65,7 +84,15 @@
         <w:spacing w:line="240" w:lineRule="auto"/>
       </w:pPr>
       <w:r>
-        <w:t>Function to save to a .txt/.doc/.docx/.html (completed or partially edited)</w:t>
+        <w:t>Function to save to a .txt/.doc/.</w:t>
+      </w:r>
+      <w:proofErr w:type="spellStart"/>
+      <w:r>
+        <w:t>docx</w:t>
+      </w:r>
+      <w:proofErr w:type="spellEnd"/>
+      <w:r>
+        <w:t>/.html (completed or partially edited)</w:t>
       </w:r>
     </w:p>
     <w:p>
@@ -189,7 +216,15 @@
         <w:spacing w:line="240" w:lineRule="auto"/>
       </w:pPr>
       <w:r>
-        <w:t>Address capitalized/uncapitalized dictionary/search decision</w:t>
+        <w:t>Address capitalized/</w:t>
+      </w:r>
+      <w:proofErr w:type="spellStart"/>
+      <w:r>
+        <w:t>uncapitalized</w:t>
+      </w:r>
+      <w:proofErr w:type="spellEnd"/>
+      <w:r>
+        <w:t xml:space="preserve"> dictionary/search decision</w:t>
       </w:r>
     </w:p>
     <w:p>
@@ -215,7 +250,18 @@
         <w:spacing w:line="240" w:lineRule="auto"/>
       </w:pPr>
       <w:r>
-        <w:t>(qfile and countries currently required the precise capitalization of the words/phrases, where as qword and default do not)</w:t>
+        <w:t>(</w:t>
+      </w:r>
+      <w:proofErr w:type="spellStart"/>
+      <w:r>
+        <w:t>qfile</w:t>
+      </w:r>
+      <w:proofErr w:type="spellEnd"/>
+      <w:r>
+        <w:t xml:space="preserve"> currently requires</w:t>
+      </w:r>
+      <w:r>
+        <w:t xml:space="preserve"> the precise capitalization of the words/phrases, where as qword and default do not)</w:t>
       </w:r>
     </w:p>
     <w:p>
@@ -228,7 +274,7 @@
         <w:spacing w:line="240" w:lineRule="auto"/>
       </w:pPr>
       <w:r>
-        <w:t>Create this script to output to a text file</w:t>
+        <w:t>Make more modular</w:t>
       </w:r>
     </w:p>
     <w:p>
@@ -241,7 +287,54 @@
         <w:spacing w:line="240" w:lineRule="auto"/>
       </w:pPr>
       <w:r>
-        <w:t>Make more modular (perhaps change countries to just run qfile with the country_list input)</w:t>
+        <w:t>Prevent qword from grabbing part of a word</w:t>
+      </w:r>
+    </w:p>
+    <w:p>
+      <w:pPr>
+        <w:pStyle w:val="ListParagraph"/>
+        <w:numPr>
+          <w:ilvl w:val="0"/>
+          <w:numId w:val="1"/>
+        </w:numPr>
+        <w:spacing w:line="240" w:lineRule="auto"/>
+      </w:pPr>
+      <w:r>
+        <w:t xml:space="preserve">Generate better answers for </w:t>
+      </w:r>
+      <w:proofErr w:type="spellStart"/>
+      <w:r>
+        <w:t>qfile</w:t>
+      </w:r>
+      <w:proofErr w:type="spellEnd"/>
+      <w:r>
+        <w:t xml:space="preserve"> (via proximity/frequency)</w:t>
+      </w:r>
+    </w:p>
+    <w:p>
+      <w:pPr>
+        <w:pStyle w:val="ListParagraph"/>
+        <w:numPr>
+          <w:ilvl w:val="0"/>
+          <w:numId w:val="1"/>
+        </w:numPr>
+        <w:spacing w:line="240" w:lineRule="auto"/>
+      </w:pPr>
+      <w:r>
+        <w:t>Cleanse all empty strings</w:t>
+      </w:r>
+    </w:p>
+    <w:p>
+      <w:pPr>
+        <w:pStyle w:val="ListParagraph"/>
+        <w:numPr>
+          <w:ilvl w:val="0"/>
+          <w:numId w:val="1"/>
+        </w:numPr>
+        <w:spacing w:line="240" w:lineRule="auto"/>
+      </w:pPr>
+      <w:r>
+        <w:t>Confirm that things in lists aren’t being repeated due to spaces/empty strings/capitalization</w:t>
       </w:r>
     </w:p>
     <w:p>
@@ -262,7 +355,15 @@
         <w:spacing w:line="240" w:lineRule="auto"/>
       </w:pPr>
       <w:r>
-        <w:t>File selector (implement .doc and .docx compatibility)</w:t>
+        <w:t>File selector (implement .doc and .</w:t>
+      </w:r>
+      <w:proofErr w:type="spellStart"/>
+      <w:r>
+        <w:t>docx</w:t>
+      </w:r>
+      <w:proofErr w:type="spellEnd"/>
+      <w:r>
+        <w:t xml:space="preserve"> compatibility)</w:t>
       </w:r>
     </w:p>
     <w:p>
@@ -301,7 +402,15 @@
         <w:spacing w:line="240" w:lineRule="auto"/>
       </w:pPr>
       <w:r>
-        <w:t>Allow for the user to input something like (Koala Bear, Grizzly Bear, Elephant) and convert it into a qfile search</w:t>
+        <w:t xml:space="preserve">Allow for the user to input something like (Koala Bear, Grizzly Bear, Elephant) and convert it into a </w:t>
+      </w:r>
+      <w:proofErr w:type="spellStart"/>
+      <w:r>
+        <w:t>qfile</w:t>
+      </w:r>
+      <w:proofErr w:type="spellEnd"/>
+      <w:r>
+        <w:t xml:space="preserve"> search</w:t>
       </w:r>
     </w:p>
     <w:p>
@@ -317,7 +426,15 @@
         <w:t>Run the script, and bring up the editable .html file from the file/options selection</w:t>
       </w:r>
       <w:r>
-        <w:t xml:space="preserve"> (have a “Processing…” message appear?)</w:t>
+        <w:t xml:space="preserve"> (have a “Processing…” message </w:t>
+      </w:r>
+      <w:proofErr w:type="gramStart"/>
+      <w:r>
+        <w:t>appear</w:t>
+      </w:r>
+      <w:proofErr w:type="gramEnd"/>
+      <w:r>
+        <w:t>?)</w:t>
       </w:r>
     </w:p>
     <w:p>
@@ -349,13 +466,58 @@
         <w:spacing w:line="240" w:lineRule="auto"/>
       </w:pPr>
       <w:r>
-        <w:t xml:space="preserve">Create a .exe with everything all wrapped up together and no </w:t>
+        <w:t xml:space="preserve">Create </w:t>
+      </w:r>
+      <w:proofErr w:type="gramStart"/>
+      <w:r>
+        <w:t>a</w:t>
+      </w:r>
+      <w:proofErr w:type="gramEnd"/>
+      <w:r>
+        <w:t xml:space="preserve"> .exe with everything all wrapped up together and no </w:t>
       </w:r>
       <w:r>
         <w:t xml:space="preserve">system </w:t>
       </w:r>
       <w:r>
-        <w:t>dependencies (except maybe no macs?)</w:t>
+        <w:t xml:space="preserve">dependencies (except maybe no </w:t>
+      </w:r>
+      <w:proofErr w:type="spellStart"/>
+      <w:r>
+        <w:t>macs</w:t>
+      </w:r>
+      <w:proofErr w:type="spellEnd"/>
+      <w:r>
+        <w:t>?)</w:t>
+      </w:r>
+    </w:p>
+    <w:p>
+      <w:pPr>
+        <w:spacing w:line="240" w:lineRule="auto"/>
+      </w:pPr>
+      <w:r>
+        <w:t>Other shit:</w:t>
+      </w:r>
+    </w:p>
+    <w:p>
+      <w:pPr>
+        <w:pStyle w:val="ListParagraph"/>
+        <w:numPr>
+          <w:ilvl w:val="0"/>
+          <w:numId w:val="4"/>
+        </w:numPr>
+        <w:spacing w:line="240" w:lineRule="auto"/>
+      </w:pPr>
+      <w:r>
+        <w:t xml:space="preserve">Clean up </w:t>
+      </w:r>
+      <w:proofErr w:type="spellStart"/>
+      <w:r>
+        <w:t>git</w:t>
+      </w:r>
+      <w:proofErr w:type="spellEnd"/>
+      <w:r>
+        <w:t xml:space="preserve"> directory</w:t>
       </w:r>
     </w:p>
     <w:sectPr>
@@ -709,6 +871,119 @@
       </w:rPr>
     </w:lvl>
   </w:abstractNum>
+  <w:abstractNum w:abstractNumId="3">
+    <w:nsid w:val="619B43F5"/>
+    <w:multiLevelType w:val="hybridMultilevel"/>
+    <w:tmpl w:val="80EC84C6"/>
+    <w:lvl w:ilvl="0" w:tplc="04090001">
+      <w:start w:val="1"/>
+      <w:numFmt w:val="bullet"/>
+      <w:lvlText w:val=""/>
+      <w:lvlJc w:val="left"/>
+      <w:pPr>
+        <w:ind w:left="720" w:hanging="360"/>
+      </w:pPr>
+      <w:rPr>
+        <w:rFonts w:ascii="Symbol" w:hAnsi="Symbol" w:hint="default"/>
+      </w:rPr>
+    </w:lvl>
+    <w:lvl w:ilvl="1" w:tplc="04090003" w:tentative="1">
+      <w:start w:val="1"/>
+      <w:numFmt w:val="bullet"/>
+      <w:lvlText w:val="o"/>
+      <w:lvlJc w:val="left"/>
+      <w:pPr>
+        <w:ind w:left="1440" w:hanging="360"/>
+      </w:pPr>
+      <w:rPr>
+        <w:rFonts w:ascii="Courier New" w:hAnsi="Courier New" w:cs="Courier New" w:hint="default"/>
+      </w:rPr>
+    </w:lvl>
+    <w:lvl w:ilvl="2" w:tplc="04090005" w:tentative="1">
+      <w:start w:val="1"/>
+      <w:numFmt w:val="bullet"/>
+      <w:lvlText w:val=""/>
+      <w:lvlJc w:val="left"/>
+      <w:pPr>
+        <w:ind w:left="2160" w:hanging="360"/>
+      </w:pPr>
+      <w:rPr>
+        <w:rFonts w:ascii="Wingdings" w:hAnsi="Wingdings" w:hint="default"/>
+      </w:rPr>
+    </w:lvl>
+    <w:lvl w:ilvl="3" w:tplc="04090001" w:tentative="1">
+      <w:start w:val="1"/>
+      <w:numFmt w:val="bullet"/>
+      <w:lvlText w:val=""/>
+      <w:lvlJc w:val="left"/>
+      <w:pPr>
+        <w:ind w:left="2880" w:hanging="360"/>
+      </w:pPr>
+      <w:rPr>
+        <w:rFonts w:ascii="Symbol" w:hAnsi="Symbol" w:hint="default"/>
+      </w:rPr>
+    </w:lvl>
+    <w:lvl w:ilvl="4" w:tplc="04090003" w:tentative="1">
+      <w:start w:val="1"/>
+      <w:numFmt w:val="bullet"/>
+      <w:lvlText w:val="o"/>
+      <w:lvlJc w:val="left"/>
+      <w:pPr>
+        <w:ind w:left="3600" w:hanging="360"/>
+      </w:pPr>
+      <w:rPr>
+        <w:rFonts w:ascii="Courier New" w:hAnsi="Courier New" w:cs="Courier New" w:hint="default"/>
+      </w:rPr>
+    </w:lvl>
+    <w:lvl w:ilvl="5" w:tplc="04090005" w:tentative="1">
+      <w:start w:val="1"/>
+      <w:numFmt w:val="bullet"/>
+      <w:lvlText w:val=""/>
+      <w:lvlJc w:val="left"/>
+      <w:pPr>
+        <w:ind w:left="4320" w:hanging="360"/>
+      </w:pPr>
+      <w:rPr>
+        <w:rFonts w:ascii="Wingdings" w:hAnsi="Wingdings" w:hint="default"/>
+      </w:rPr>
+    </w:lvl>
+    <w:lvl w:ilvl="6" w:tplc="04090001" w:tentative="1">
+      <w:start w:val="1"/>
+      <w:numFmt w:val="bullet"/>
+      <w:lvlText w:val=""/>
+      <w:lvlJc w:val="left"/>
+      <w:pPr>
+        <w:ind w:left="5040" w:hanging="360"/>
+      </w:pPr>
+      <w:rPr>
+        <w:rFonts w:ascii="Symbol" w:hAnsi="Symbol" w:hint="default"/>
+      </w:rPr>
+    </w:lvl>
+    <w:lvl w:ilvl="7" w:tplc="04090003" w:tentative="1">
+      <w:start w:val="1"/>
+      <w:numFmt w:val="bullet"/>
+      <w:lvlText w:val="o"/>
+      <w:lvlJc w:val="left"/>
+      <w:pPr>
+        <w:ind w:left="5760" w:hanging="360"/>
+      </w:pPr>
+      <w:rPr>
+        <w:rFonts w:ascii="Courier New" w:hAnsi="Courier New" w:cs="Courier New" w:hint="default"/>
+      </w:rPr>
+    </w:lvl>
+    <w:lvl w:ilvl="8" w:tplc="04090005" w:tentative="1">
+      <w:start w:val="1"/>
+      <w:numFmt w:val="bullet"/>
+      <w:lvlText w:val=""/>
+      <w:lvlJc w:val="left"/>
+      <w:pPr>
+        <w:ind w:left="6480" w:hanging="360"/>
+      </w:pPr>
+      <w:rPr>
+        <w:rFonts w:ascii="Wingdings" w:hAnsi="Wingdings" w:hint="default"/>
+      </w:rPr>
+    </w:lvl>
+  </w:abstractNum>
   <w:num w:numId="1">
     <w:abstractNumId w:val="1"/>
   </w:num>
@@ -717,6 +992,9 @@
   </w:num>
   <w:num w:numId="3">
     <w:abstractNumId w:val="2"/>
+  </w:num>
+  <w:num w:numId="4">
+    <w:abstractNumId w:val="3"/>
   </w:num>
 </w:numbering>
 </file>

</xml_diff>

<commit_message>
made it so that the whole_shebang should work again
</commit_message>
<xml_diff>
--- a/Perl-Quiz TODO.docx
+++ b/Perl-Quiz TODO.docx
@@ -4,15 +4,7 @@
   <w:body>
     <w:p>
       <w:r>
-        <w:t xml:space="preserve">For the </w:t>
-      </w:r>
-      <w:proofErr w:type="spellStart"/>
-      <w:r>
-        <w:t>Javascript</w:t>
-      </w:r>
-      <w:proofErr w:type="spellEnd"/>
-      <w:r>
-        <w:t>/HTML:</w:t>
+        <w:t>For the Javascript/HTML:</w:t>
       </w:r>
     </w:p>
     <w:p>
@@ -62,14 +54,44 @@
       <w:r>
         <w:t xml:space="preserve"> (i.e. @</w:t>
       </w:r>
-      <w:proofErr w:type="spellStart"/>
       <w:r>
         <w:t>file</w:t>
       </w:r>
       <w:r>
-        <w:t>ans</w:t>
-      </w:r>
-      <w:proofErr w:type="spellEnd"/>
+        <w:t>ans)</w:t>
+      </w:r>
+    </w:p>
+    <w:p>
+      <w:pPr>
+        <w:pStyle w:val="ListParagraph"/>
+        <w:numPr>
+          <w:ilvl w:val="0"/>
+          <w:numId w:val="2"/>
+        </w:numPr>
+        <w:spacing w:line="240" w:lineRule="auto"/>
+      </w:pPr>
+      <w:r>
+        <w:t>Function to save to a .txt/.doc/.docx/.html (completed or partially edited)</w:t>
+      </w:r>
+    </w:p>
+    <w:p>
+      <w:pPr>
+        <w:pStyle w:val="ListParagraph"/>
+        <w:numPr>
+          <w:ilvl w:val="0"/>
+          <w:numId w:val="2"/>
+        </w:numPr>
+        <w:spacing w:line="240" w:lineRule="auto"/>
+      </w:pPr>
+      <w:r>
+        <w:t>Allow for a completed saved file to be opened up and edited again</w:t>
+      </w:r>
+      <w:r>
+        <w:t xml:space="preserve">, </w:t>
+      </w:r>
+      <w:r>
+        <w:t>also allow for editing directly from the text file (opening it up as an editable html shouldn’t be a problem because we have a .txt we can re-parse into a .html with text boxes and such, we just need a .exe or something to run that will do that</w:t>
+      </w:r>
       <w:r>
         <w:t>)</w:t>
       </w:r>
@@ -84,15 +106,7 @@
         <w:spacing w:line="240" w:lineRule="auto"/>
       </w:pPr>
       <w:r>
-        <w:t>Function to save to a .txt/.doc/.</w:t>
-      </w:r>
-      <w:proofErr w:type="spellStart"/>
-      <w:r>
-        <w:t>docx</w:t>
-      </w:r>
-      <w:proofErr w:type="spellEnd"/>
-      <w:r>
-        <w:t>/.html (completed or partially edited)</w:t>
+        <w:t>When a finalized copy is saved, generate an answer key</w:t>
       </w:r>
     </w:p>
     <w:p>
@@ -105,54 +119,6 @@
         <w:spacing w:line="240" w:lineRule="auto"/>
       </w:pPr>
       <w:r>
-        <w:t>Allow for a completed saved file to be opened up and edited again</w:t>
-      </w:r>
-      <w:r>
-        <w:t xml:space="preserve">, </w:t>
-      </w:r>
-      <w:r>
-        <w:t>also allow for editing directly from the text file (opening it up as an editable html shouldn’t be a problem because we have a .txt we can re-parse into a .html with text boxes and such, we just need a .exe or something to run that will do that</w:t>
-      </w:r>
-      <w:r>
-        <w:t>)</w:t>
-      </w:r>
-    </w:p>
-    <w:p>
-      <w:pPr>
-        <w:pStyle w:val="ListParagraph"/>
-        <w:numPr>
-          <w:ilvl w:val="0"/>
-          <w:numId w:val="2"/>
-        </w:numPr>
-        <w:spacing w:line="240" w:lineRule="auto"/>
-      </w:pPr>
-      <w:r>
-        <w:t>When a finalized copy is saved, generate an answer key</w:t>
-      </w:r>
-    </w:p>
-    <w:p>
-      <w:pPr>
-        <w:pStyle w:val="ListParagraph"/>
-        <w:numPr>
-          <w:ilvl w:val="0"/>
-          <w:numId w:val="2"/>
-        </w:numPr>
-        <w:spacing w:line="240" w:lineRule="auto"/>
-      </w:pPr>
-      <w:r>
-        <w:t>Create a script to change a text file output to HTML</w:t>
-      </w:r>
-    </w:p>
-    <w:p>
-      <w:pPr>
-        <w:pStyle w:val="ListParagraph"/>
-        <w:numPr>
-          <w:ilvl w:val="0"/>
-          <w:numId w:val="2"/>
-        </w:numPr>
-        <w:spacing w:line="240" w:lineRule="auto"/>
-      </w:pPr>
-      <w:r>
         <w:t>Make it prettier</w:t>
       </w:r>
     </w:p>
@@ -161,6 +127,27 @@
         <w:spacing w:line="240" w:lineRule="auto"/>
       </w:pPr>
       <w:r>
+        <w:t>Text to HTML script:</w:t>
+      </w:r>
+    </w:p>
+    <w:p>
+      <w:pPr>
+        <w:pStyle w:val="ListParagraph"/>
+        <w:numPr>
+          <w:ilvl w:val="0"/>
+          <w:numId w:val="5"/>
+        </w:numPr>
+        <w:spacing w:line="240" w:lineRule="auto"/>
+      </w:pPr>
+      <w:r>
+        <w:t>Store each question in an array</w:t>
+      </w:r>
+    </w:p>
+    <w:p>
+      <w:pPr>
+        <w:spacing w:line="240" w:lineRule="auto"/>
+      </w:pPr>
+      <w:r>
         <w:t>For the question generator:</w:t>
       </w:r>
     </w:p>
@@ -203,41 +190,10 @@
         <w:spacing w:line="240" w:lineRule="auto"/>
       </w:pPr>
       <w:r>
-        <w:t>Get a past and present Country list</w:t>
-      </w:r>
-    </w:p>
-    <w:p>
-      <w:pPr>
-        <w:pStyle w:val="ListParagraph"/>
-        <w:numPr>
-          <w:ilvl w:val="0"/>
-          <w:numId w:val="1"/>
-        </w:numPr>
-        <w:spacing w:line="240" w:lineRule="auto"/>
-      </w:pPr>
-      <w:r>
-        <w:t>Address capitalized/</w:t>
-      </w:r>
-      <w:proofErr w:type="spellStart"/>
-      <w:r>
-        <w:t>uncapitalized</w:t>
-      </w:r>
-      <w:proofErr w:type="spellEnd"/>
-      <w:r>
-        <w:t xml:space="preserve"> dictionary/search decision</w:t>
-      </w:r>
-    </w:p>
-    <w:p>
-      <w:pPr>
-        <w:pStyle w:val="ListParagraph"/>
-        <w:numPr>
-          <w:ilvl w:val="0"/>
-          <w:numId w:val="1"/>
-        </w:numPr>
-        <w:spacing w:line="240" w:lineRule="auto"/>
-      </w:pPr>
-      <w:r>
-        <w:t>Get all subroutines operating on the same type of capitalization requirement</w:t>
+        <w:t xml:space="preserve">Get all subroutines operating on </w:t>
+      </w:r>
+      <w:r>
+        <w:t>case insensitivity</w:t>
       </w:r>
     </w:p>
     <w:p>
@@ -250,18 +206,7 @@
         <w:spacing w:line="240" w:lineRule="auto"/>
       </w:pPr>
       <w:r>
-        <w:t>(</w:t>
-      </w:r>
-      <w:proofErr w:type="spellStart"/>
-      <w:r>
-        <w:t>qfile</w:t>
-      </w:r>
-      <w:proofErr w:type="spellEnd"/>
-      <w:r>
-        <w:t xml:space="preserve"> currently requires</w:t>
-      </w:r>
-      <w:r>
-        <w:t xml:space="preserve"> the precise capitalization of the words/phrases, where as qword and default do not)</w:t>
+        <w:t>Perhaps make a variable to switch between case sensitive/insensitive</w:t>
       </w:r>
     </w:p>
     <w:p>
@@ -287,7 +232,13 @@
         <w:spacing w:line="240" w:lineRule="auto"/>
       </w:pPr>
       <w:r>
-        <w:t>Prevent qword from grabbing part of a word</w:t>
+        <w:t xml:space="preserve">Prevent qword from grabbing </w:t>
+      </w:r>
+      <w:r>
+        <w:t xml:space="preserve">just </w:t>
+      </w:r>
+      <w:r>
+        <w:t>part of a word</w:t>
       </w:r>
     </w:p>
     <w:p>
@@ -300,29 +251,76 @@
         <w:spacing w:line="240" w:lineRule="auto"/>
       </w:pPr>
       <w:r>
-        <w:t xml:space="preserve">Generate better answers for </w:t>
-      </w:r>
-      <w:proofErr w:type="spellStart"/>
-      <w:r>
-        <w:t>qfile</w:t>
-      </w:r>
-      <w:proofErr w:type="spellEnd"/>
-      <w:r>
-        <w:t xml:space="preserve"> (via proximity/frequency)</w:t>
-      </w:r>
-    </w:p>
-    <w:p>
-      <w:pPr>
-        <w:pStyle w:val="ListParagraph"/>
-        <w:numPr>
-          <w:ilvl w:val="0"/>
+        <w:t>Make qword work for phrases with input qword=“I hate Shamwow” (problem is how to generate other phrase answers)</w:t>
+      </w:r>
+    </w:p>
+    <w:p>
+      <w:pPr>
+        <w:pStyle w:val="ListParagraph"/>
+        <w:numPr>
+          <w:ilvl w:val="1"/>
           <w:numId w:val="1"/>
         </w:numPr>
         <w:spacing w:line="240" w:lineRule="auto"/>
       </w:pPr>
       <w:r>
+        <w:t>Perhaps just make a qfile call with that phrase?</w:t>
+      </w:r>
+    </w:p>
+    <w:p>
+      <w:pPr>
+        <w:pStyle w:val="ListParagraph"/>
+        <w:numPr>
+          <w:ilvl w:val="0"/>
+          <w:numId w:val="1"/>
+        </w:numPr>
+        <w:spacing w:line="240" w:lineRule="auto"/>
+      </w:pPr>
+      <w:r>
+        <w:t>Generate better answers for qfile (via proximity/frequency)</w:t>
+      </w:r>
+    </w:p>
+    <w:p>
+      <w:pPr>
+        <w:pStyle w:val="ListParagraph"/>
+        <w:numPr>
+          <w:ilvl w:val="1"/>
+          <w:numId w:val="1"/>
+        </w:numPr>
+        <w:spacing w:line="240" w:lineRule="auto"/>
+      </w:pPr>
+      <w:r>
+        <w:t>Make qfile go to @topwords for files &lt;5 words/phrases of length</w:t>
+      </w:r>
+    </w:p>
+    <w:p>
+      <w:pPr>
+        <w:pStyle w:val="ListParagraph"/>
+        <w:numPr>
+          <w:ilvl w:val="0"/>
+          <w:numId w:val="1"/>
+        </w:numPr>
+        <w:spacing w:line="240" w:lineRule="auto"/>
+      </w:pPr>
+      <w:r>
+        <w:t>Apply part-of-speech rule to qfile answer generation when applicable</w:t>
+      </w:r>
+    </w:p>
+    <w:p>
+      <w:pPr>
+        <w:pStyle w:val="ListParagraph"/>
+        <w:numPr>
+          <w:ilvl w:val="0"/>
+          <w:numId w:val="1"/>
+        </w:numPr>
+        <w:spacing w:line="240" w:lineRule="auto"/>
+      </w:pPr>
+      <w:r>
         <w:t>Cleanse all empty strings</w:t>
       </w:r>
+      <w:r>
+        <w:t xml:space="preserve"> and extra spaces</w:t>
+      </w:r>
     </w:p>
     <w:p>
       <w:pPr>
@@ -339,6 +337,58 @@
     </w:p>
     <w:p>
       <w:pPr>
+        <w:pStyle w:val="ListParagraph"/>
+        <w:numPr>
+          <w:ilvl w:val="0"/>
+          <w:numId w:val="1"/>
+        </w:numPr>
+        <w:spacing w:line="240" w:lineRule="auto"/>
+      </w:pPr>
+      <w:r>
+        <w:t>See if cased dictionary produces better results and decide which type of dictionary to use</w:t>
+      </w:r>
+    </w:p>
+    <w:p>
+      <w:pPr>
+        <w:pStyle w:val="ListParagraph"/>
+        <w:numPr>
+          <w:ilvl w:val="0"/>
+          <w:numId w:val="1"/>
+        </w:numPr>
+        <w:spacing w:line="240" w:lineRule="auto"/>
+      </w:pPr>
+      <w:r>
+        <w:t>Look into properly using anchors in regex’s instead of storing everything with a space around it</w:t>
+      </w:r>
+    </w:p>
+    <w:p>
+      <w:pPr>
+        <w:pStyle w:val="ListParagraph"/>
+        <w:numPr>
+          <w:ilvl w:val="0"/>
+          <w:numId w:val="1"/>
+        </w:numPr>
+        <w:spacing w:line="240" w:lineRule="auto"/>
+      </w:pPr>
+      <w:r>
+        <w:t>Create sub routines for common OUT sequences</w:t>
+      </w:r>
+    </w:p>
+    <w:p>
+      <w:pPr>
+        <w:pStyle w:val="ListParagraph"/>
+        <w:numPr>
+          <w:ilvl w:val="0"/>
+          <w:numId w:val="1"/>
+        </w:numPr>
+        <w:spacing w:line="240" w:lineRule="auto"/>
+      </w:pPr>
+      <w:r>
+        <w:t>Make most arrays into hashes and examine performance?</w:t>
+      </w:r>
+    </w:p>
+    <w:p>
+      <w:pPr>
         <w:spacing w:line="240" w:lineRule="auto"/>
       </w:pPr>
       <w:r>
@@ -355,15 +405,7 @@
         <w:spacing w:line="240" w:lineRule="auto"/>
       </w:pPr>
       <w:r>
-        <w:t>File selector (implement .doc and .</w:t>
-      </w:r>
-      <w:proofErr w:type="spellStart"/>
-      <w:r>
-        <w:t>docx</w:t>
-      </w:r>
-      <w:proofErr w:type="spellEnd"/>
-      <w:r>
-        <w:t xml:space="preserve"> compatibility)</w:t>
+        <w:t>File selector (implement .doc and .docx compatibility)</w:t>
       </w:r>
     </w:p>
     <w:p>
@@ -402,15 +444,7 @@
         <w:spacing w:line="240" w:lineRule="auto"/>
       </w:pPr>
       <w:r>
-        <w:t xml:space="preserve">Allow for the user to input something like (Koala Bear, Grizzly Bear, Elephant) and convert it into a </w:t>
-      </w:r>
-      <w:proofErr w:type="spellStart"/>
-      <w:r>
-        <w:t>qfile</w:t>
-      </w:r>
-      <w:proofErr w:type="spellEnd"/>
-      <w:r>
-        <w:t xml:space="preserve"> search</w:t>
+        <w:t>Allow for the user to input something like (Koala Bear, Grizzly Bear, Elephant) and convert it into a qfile search</w:t>
       </w:r>
     </w:p>
     <w:p>
@@ -426,15 +460,7 @@
         <w:t>Run the script, and bring up the editable .html file from the file/options selection</w:t>
       </w:r>
       <w:r>
-        <w:t xml:space="preserve"> (have a “Processing…” message </w:t>
-      </w:r>
-      <w:proofErr w:type="gramStart"/>
-      <w:r>
-        <w:t>appear</w:t>
-      </w:r>
-      <w:proofErr w:type="gramEnd"/>
-      <w:r>
-        <w:t>?)</w:t>
+        <w:t xml:space="preserve"> (have a “Processing…” message appear?)</w:t>
       </w:r>
     </w:p>
     <w:p>
@@ -447,6 +473,7 @@
         <w:spacing w:line="240" w:lineRule="auto"/>
       </w:pPr>
       <w:r>
+        <w:lastRenderedPageBreak/>
         <w:t xml:space="preserve">Save the editable file to a more permanent one (but still have it be able to be opened </w:t>
       </w:r>
       <w:r>
@@ -466,29 +493,13 @@
         <w:spacing w:line="240" w:lineRule="auto"/>
       </w:pPr>
       <w:r>
-        <w:t xml:space="preserve">Create </w:t>
-      </w:r>
-      <w:proofErr w:type="gramStart"/>
-      <w:r>
-        <w:t>a</w:t>
-      </w:r>
-      <w:proofErr w:type="gramEnd"/>
-      <w:r>
-        <w:t xml:space="preserve"> .exe with everything all wrapped up together and no </w:t>
+        <w:t xml:space="preserve">Create a .exe with everything all wrapped up together and no </w:t>
       </w:r>
       <w:r>
         <w:t xml:space="preserve">system </w:t>
       </w:r>
       <w:r>
-        <w:t xml:space="preserve">dependencies (except maybe no </w:t>
-      </w:r>
-      <w:proofErr w:type="spellStart"/>
-      <w:r>
-        <w:t>macs</w:t>
-      </w:r>
-      <w:proofErr w:type="spellEnd"/>
-      <w:r>
-        <w:t>?)</w:t>
+        <w:t>dependencies (except maybe no macs?)</w:t>
       </w:r>
     </w:p>
     <w:p>
@@ -509,15 +520,20 @@
         <w:spacing w:line="240" w:lineRule="auto"/>
       </w:pPr>
       <w:r>
-        <w:t xml:space="preserve">Clean up </w:t>
-      </w:r>
-      <w:proofErr w:type="spellStart"/>
-      <w:r>
-        <w:t>git</w:t>
-      </w:r>
-      <w:proofErr w:type="spellEnd"/>
-      <w:r>
-        <w:t xml:space="preserve"> directory</w:t>
+        <w:t>Clean up git directory</w:t>
+      </w:r>
+    </w:p>
+    <w:p>
+      <w:pPr>
+        <w:pStyle w:val="ListParagraph"/>
+        <w:numPr>
+          <w:ilvl w:val="0"/>
+          <w:numId w:val="4"/>
+        </w:numPr>
+        <w:spacing w:line="240" w:lineRule="auto"/>
+      </w:pPr>
+      <w:r>
+        <w:t>Get a past and present Country list</w:t>
       </w:r>
     </w:p>
     <w:sectPr>
@@ -759,6 +775,119 @@
     </w:lvl>
   </w:abstractNum>
   <w:abstractNum w:abstractNumId="2">
+    <w:nsid w:val="288A5FE6"/>
+    <w:multiLevelType w:val="hybridMultilevel"/>
+    <w:tmpl w:val="A684AD12"/>
+    <w:lvl w:ilvl="0" w:tplc="04090001">
+      <w:start w:val="1"/>
+      <w:numFmt w:val="bullet"/>
+      <w:lvlText w:val=""/>
+      <w:lvlJc w:val="left"/>
+      <w:pPr>
+        <w:ind w:left="720" w:hanging="360"/>
+      </w:pPr>
+      <w:rPr>
+        <w:rFonts w:ascii="Symbol" w:hAnsi="Symbol" w:hint="default"/>
+      </w:rPr>
+    </w:lvl>
+    <w:lvl w:ilvl="1" w:tplc="04090003" w:tentative="1">
+      <w:start w:val="1"/>
+      <w:numFmt w:val="bullet"/>
+      <w:lvlText w:val="o"/>
+      <w:lvlJc w:val="left"/>
+      <w:pPr>
+        <w:ind w:left="1440" w:hanging="360"/>
+      </w:pPr>
+      <w:rPr>
+        <w:rFonts w:ascii="Courier New" w:hAnsi="Courier New" w:cs="Courier New" w:hint="default"/>
+      </w:rPr>
+    </w:lvl>
+    <w:lvl w:ilvl="2" w:tplc="04090005" w:tentative="1">
+      <w:start w:val="1"/>
+      <w:numFmt w:val="bullet"/>
+      <w:lvlText w:val=""/>
+      <w:lvlJc w:val="left"/>
+      <w:pPr>
+        <w:ind w:left="2160" w:hanging="360"/>
+      </w:pPr>
+      <w:rPr>
+        <w:rFonts w:ascii="Wingdings" w:hAnsi="Wingdings" w:hint="default"/>
+      </w:rPr>
+    </w:lvl>
+    <w:lvl w:ilvl="3" w:tplc="04090001" w:tentative="1">
+      <w:start w:val="1"/>
+      <w:numFmt w:val="bullet"/>
+      <w:lvlText w:val=""/>
+      <w:lvlJc w:val="left"/>
+      <w:pPr>
+        <w:ind w:left="2880" w:hanging="360"/>
+      </w:pPr>
+      <w:rPr>
+        <w:rFonts w:ascii="Symbol" w:hAnsi="Symbol" w:hint="default"/>
+      </w:rPr>
+    </w:lvl>
+    <w:lvl w:ilvl="4" w:tplc="04090003" w:tentative="1">
+      <w:start w:val="1"/>
+      <w:numFmt w:val="bullet"/>
+      <w:lvlText w:val="o"/>
+      <w:lvlJc w:val="left"/>
+      <w:pPr>
+        <w:ind w:left="3600" w:hanging="360"/>
+      </w:pPr>
+      <w:rPr>
+        <w:rFonts w:ascii="Courier New" w:hAnsi="Courier New" w:cs="Courier New" w:hint="default"/>
+      </w:rPr>
+    </w:lvl>
+    <w:lvl w:ilvl="5" w:tplc="04090005" w:tentative="1">
+      <w:start w:val="1"/>
+      <w:numFmt w:val="bullet"/>
+      <w:lvlText w:val=""/>
+      <w:lvlJc w:val="left"/>
+      <w:pPr>
+        <w:ind w:left="4320" w:hanging="360"/>
+      </w:pPr>
+      <w:rPr>
+        <w:rFonts w:ascii="Wingdings" w:hAnsi="Wingdings" w:hint="default"/>
+      </w:rPr>
+    </w:lvl>
+    <w:lvl w:ilvl="6" w:tplc="04090001" w:tentative="1">
+      <w:start w:val="1"/>
+      <w:numFmt w:val="bullet"/>
+      <w:lvlText w:val=""/>
+      <w:lvlJc w:val="left"/>
+      <w:pPr>
+        <w:ind w:left="5040" w:hanging="360"/>
+      </w:pPr>
+      <w:rPr>
+        <w:rFonts w:ascii="Symbol" w:hAnsi="Symbol" w:hint="default"/>
+      </w:rPr>
+    </w:lvl>
+    <w:lvl w:ilvl="7" w:tplc="04090003" w:tentative="1">
+      <w:start w:val="1"/>
+      <w:numFmt w:val="bullet"/>
+      <w:lvlText w:val="o"/>
+      <w:lvlJc w:val="left"/>
+      <w:pPr>
+        <w:ind w:left="5760" w:hanging="360"/>
+      </w:pPr>
+      <w:rPr>
+        <w:rFonts w:ascii="Courier New" w:hAnsi="Courier New" w:cs="Courier New" w:hint="default"/>
+      </w:rPr>
+    </w:lvl>
+    <w:lvl w:ilvl="8" w:tplc="04090005" w:tentative="1">
+      <w:start w:val="1"/>
+      <w:numFmt w:val="bullet"/>
+      <w:lvlText w:val=""/>
+      <w:lvlJc w:val="left"/>
+      <w:pPr>
+        <w:ind w:left="6480" w:hanging="360"/>
+      </w:pPr>
+      <w:rPr>
+        <w:rFonts w:ascii="Wingdings" w:hAnsi="Wingdings" w:hint="default"/>
+      </w:rPr>
+    </w:lvl>
+  </w:abstractNum>
+  <w:abstractNum w:abstractNumId="3">
     <w:nsid w:val="3B1542C0"/>
     <w:multiLevelType w:val="hybridMultilevel"/>
     <w:tmpl w:val="F95030C0"/>
@@ -871,7 +1000,7 @@
       </w:rPr>
     </w:lvl>
   </w:abstractNum>
-  <w:abstractNum w:abstractNumId="3">
+  <w:abstractNum w:abstractNumId="4">
     <w:nsid w:val="619B43F5"/>
     <w:multiLevelType w:val="hybridMultilevel"/>
     <w:tmpl w:val="80EC84C6"/>
@@ -991,10 +1120,13 @@
     <w:abstractNumId w:val="0"/>
   </w:num>
   <w:num w:numId="3">
-    <w:abstractNumId w:val="2"/>
+    <w:abstractNumId w:val="3"/>
   </w:num>
   <w:num w:numId="4">
-    <w:abstractNumId w:val="3"/>
+    <w:abstractNumId w:val="4"/>
+  </w:num>
+  <w:num w:numId="5">
+    <w:abstractNumId w:val="2"/>
   </w:num>
 </w:numbering>
 </file>

</xml_diff>

<commit_message>
factored out some code into subroutines, switched over to no space regexes and thus it now needs cleasning of spaces, empty strings, proper anchoring and mid sentence punctuation must be addressed
</commit_message>
<xml_diff>
--- a/Perl-Quiz TODO.docx
+++ b/Perl-Quiz TODO.docx
@@ -373,6 +373,9 @@
       <w:r>
         <w:t>Create sub routines for common OUT sequences</w:t>
       </w:r>
+      <w:r>
+        <w:t xml:space="preserve"> (partially done?)</w:t>
+      </w:r>
     </w:p>
     <w:p>
       <w:pPr>
@@ -385,6 +388,32 @@
       </w:pPr>
       <w:r>
         <w:t>Make most arrays into hashes and examine performance?</w:t>
+      </w:r>
+    </w:p>
+    <w:p>
+      <w:pPr>
+        <w:pStyle w:val="ListParagraph"/>
+        <w:numPr>
+          <w:ilvl w:val="0"/>
+          <w:numId w:val="1"/>
+        </w:numPr>
+        <w:spacing w:line="240" w:lineRule="auto"/>
+      </w:pPr>
+      <w:r>
+        <w:t>Generate better answers for default and qword (i.e., stabilize have other answers with ize suffix)</w:t>
+      </w:r>
+    </w:p>
+    <w:p>
+      <w:pPr>
+        <w:pStyle w:val="ListParagraph"/>
+        <w:numPr>
+          <w:ilvl w:val="0"/>
+          <w:numId w:val="1"/>
+        </w:numPr>
+        <w:spacing w:line="240" w:lineRule="auto"/>
+      </w:pPr>
+      <w:r>
+        <w:t>Change timeprepsregex to be the same format as the other regex’s</w:t>
       </w:r>
     </w:p>
     <w:p>
@@ -457,6 +486,7 @@
         <w:spacing w:line="240" w:lineRule="auto"/>
       </w:pPr>
       <w:r>
+        <w:lastRenderedPageBreak/>
         <w:t>Run the script, and bring up the editable .html file from the file/options selection</w:t>
       </w:r>
       <w:r>
@@ -473,7 +503,6 @@
         <w:spacing w:line="240" w:lineRule="auto"/>
       </w:pPr>
       <w:r>
-        <w:lastRenderedPageBreak/>
         <w:t xml:space="preserve">Save the editable file to a more permanent one (but still have it be able to be opened </w:t>
       </w:r>
       <w:r>

</xml_diff>

<commit_message>
prevented an infinite loop on a small qfile, small updates to TODO doc
</commit_message>
<xml_diff>
--- a/Perl-Quiz TODO.docx
+++ b/Perl-Quiz TODO.docx
@@ -4,7 +4,15 @@
   <w:body>
     <w:p>
       <w:r>
-        <w:t>For the Javascript/HTML:</w:t>
+        <w:t xml:space="preserve">For the </w:t>
+      </w:r>
+      <w:proofErr w:type="spellStart"/>
+      <w:r>
+        <w:t>Javascript</w:t>
+      </w:r>
+      <w:proofErr w:type="spellEnd"/>
+      <w:r>
+        <w:t>/HTML:</w:t>
       </w:r>
     </w:p>
     <w:p>
@@ -54,11 +62,19 @@
       <w:r>
         <w:t xml:space="preserve"> (i.e. @</w:t>
       </w:r>
+      <w:proofErr w:type="spellStart"/>
       <w:r>
         <w:t>file</w:t>
       </w:r>
       <w:r>
-        <w:t>ans)</w:t>
+        <w:t>ans</w:t>
+      </w:r>
+      <w:proofErr w:type="spellEnd"/>
+      <w:r>
+        <w:t>)</w:t>
+      </w:r>
+      <w:r>
+        <w:t xml:space="preserve"> – button to display them?</w:t>
       </w:r>
     </w:p>
     <w:p>
@@ -71,7 +87,15 @@
         <w:spacing w:line="240" w:lineRule="auto"/>
       </w:pPr>
       <w:r>
-        <w:t>Function to save to a .txt/.doc/.docx/.html (completed or partially edited)</w:t>
+        <w:t>Function to save to a .txt/.doc/.</w:t>
+      </w:r>
+      <w:proofErr w:type="spellStart"/>
+      <w:r>
+        <w:t>docx</w:t>
+      </w:r>
+      <w:proofErr w:type="spellEnd"/>
+      <w:r>
+        <w:t>/.html (completed or partially edited)</w:t>
       </w:r>
     </w:p>
     <w:p>
@@ -240,18 +264,29 @@
       <w:r>
         <w:t>part of a word</w:t>
       </w:r>
-    </w:p>
-    <w:p>
-      <w:pPr>
-        <w:pStyle w:val="ListParagraph"/>
-        <w:numPr>
-          <w:ilvl w:val="0"/>
-          <w:numId w:val="1"/>
-        </w:numPr>
-        <w:spacing w:line="240" w:lineRule="auto"/>
-      </w:pPr>
-      <w:r>
-        <w:t>Make qword work for phrases with input qword=“I hate Shamwow” (problem is how to generate other phrase answers)</w:t>
+      <w:r>
+        <w:t xml:space="preserve"> (anchor to the last non punctuation character)</w:t>
+      </w:r>
+    </w:p>
+    <w:p>
+      <w:pPr>
+        <w:pStyle w:val="ListParagraph"/>
+        <w:numPr>
+          <w:ilvl w:val="0"/>
+          <w:numId w:val="1"/>
+        </w:numPr>
+        <w:spacing w:line="240" w:lineRule="auto"/>
+      </w:pPr>
+      <w:r>
+        <w:t xml:space="preserve">Make qword work for phrases with input qword=“I hate </w:t>
+      </w:r>
+      <w:proofErr w:type="spellStart"/>
+      <w:r>
+        <w:t>Shamwow</w:t>
+      </w:r>
+      <w:proofErr w:type="spellEnd"/>
+      <w:r>
+        <w:t>” (problem is how to generate other phrase answers)</w:t>
       </w:r>
     </w:p>
     <w:p>
@@ -264,20 +299,125 @@
         <w:spacing w:line="240" w:lineRule="auto"/>
       </w:pPr>
       <w:r>
-        <w:t>Perhaps just make a qfile call with that phrase?</w:t>
-      </w:r>
-    </w:p>
-    <w:p>
-      <w:pPr>
-        <w:pStyle w:val="ListParagraph"/>
-        <w:numPr>
-          <w:ilvl w:val="0"/>
-          <w:numId w:val="1"/>
-        </w:numPr>
-        <w:spacing w:line="240" w:lineRule="auto"/>
-      </w:pPr>
-      <w:r>
-        <w:t>Generate better answers for qfile (via proximity/frequency)</w:t>
+        <w:t xml:space="preserve">Perhaps just make a </w:t>
+      </w:r>
+      <w:proofErr w:type="spellStart"/>
+      <w:r>
+        <w:t>qfile</w:t>
+      </w:r>
+      <w:proofErr w:type="spellEnd"/>
+      <w:r>
+        <w:t xml:space="preserve"> call with that phrase?</w:t>
+      </w:r>
+    </w:p>
+    <w:p>
+      <w:pPr>
+        <w:pStyle w:val="ListParagraph"/>
+        <w:numPr>
+          <w:ilvl w:val="0"/>
+          <w:numId w:val="1"/>
+        </w:numPr>
+        <w:spacing w:line="240" w:lineRule="auto"/>
+      </w:pPr>
+      <w:r>
+        <w:t xml:space="preserve">Generate better answers for </w:t>
+      </w:r>
+      <w:proofErr w:type="spellStart"/>
+      <w:r>
+        <w:t>qfile</w:t>
+      </w:r>
+      <w:proofErr w:type="spellEnd"/>
+      <w:r>
+        <w:t xml:space="preserve"> (via proximity/frequency)</w:t>
+      </w:r>
+    </w:p>
+    <w:p>
+      <w:pPr>
+        <w:pStyle w:val="ListParagraph"/>
+        <w:numPr>
+          <w:ilvl w:val="0"/>
+          <w:numId w:val="1"/>
+        </w:numPr>
+        <w:spacing w:line="240" w:lineRule="auto"/>
+      </w:pPr>
+      <w:r>
+        <w:t xml:space="preserve">Apply part-of-speech rule to </w:t>
+      </w:r>
+      <w:proofErr w:type="spellStart"/>
+      <w:r>
+        <w:t>qfile</w:t>
+      </w:r>
+      <w:proofErr w:type="spellEnd"/>
+      <w:r>
+        <w:t xml:space="preserve"> answer generation when applicable</w:t>
+      </w:r>
+    </w:p>
+    <w:p>
+      <w:pPr>
+        <w:pStyle w:val="ListParagraph"/>
+        <w:numPr>
+          <w:ilvl w:val="0"/>
+          <w:numId w:val="1"/>
+        </w:numPr>
+        <w:spacing w:line="240" w:lineRule="auto"/>
+      </w:pPr>
+      <w:r>
+        <w:t>Confirm that things in lists aren’t being repeated due to capitalization</w:t>
+      </w:r>
+    </w:p>
+    <w:p>
+      <w:pPr>
+        <w:pStyle w:val="ListParagraph"/>
+        <w:numPr>
+          <w:ilvl w:val="0"/>
+          <w:numId w:val="1"/>
+        </w:numPr>
+        <w:spacing w:line="240" w:lineRule="auto"/>
+      </w:pPr>
+      <w:r>
+        <w:t>See if cased dictionary produces better results and decide which type of dictionary to use</w:t>
+      </w:r>
+    </w:p>
+    <w:p>
+      <w:pPr>
+        <w:pStyle w:val="ListParagraph"/>
+        <w:numPr>
+          <w:ilvl w:val="0"/>
+          <w:numId w:val="1"/>
+        </w:numPr>
+        <w:spacing w:line="240" w:lineRule="auto"/>
+      </w:pPr>
+      <w:r>
+        <w:t xml:space="preserve">Look into properly using anchors in </w:t>
+      </w:r>
+      <w:proofErr w:type="spellStart"/>
+      <w:r>
+        <w:t>regex’s</w:t>
+      </w:r>
+      <w:proofErr w:type="spellEnd"/>
+      <w:r>
+        <w:t xml:space="preserve"> instead of storing everything with a space around it</w:t>
+      </w:r>
+    </w:p>
+    <w:p>
+      <w:pPr>
+        <w:pStyle w:val="ListParagraph"/>
+        <w:numPr>
+          <w:ilvl w:val="0"/>
+          <w:numId w:val="1"/>
+        </w:numPr>
+        <w:spacing w:line="240" w:lineRule="auto"/>
+      </w:pPr>
+      <w:r>
+        <w:t xml:space="preserve">Make designated question words work when they have punctuation attached to them (like </w:t>
+      </w:r>
+      <w:proofErr w:type="spellStart"/>
+      <w:r>
+        <w:t>parens</w:t>
+      </w:r>
+      <w:proofErr w:type="spellEnd"/>
+      <w:r>
+        <w:t>, brackets, quotes, etc.)</w:t>
       </w:r>
     </w:p>
     <w:p>
@@ -290,75 +430,7 @@
         <w:spacing w:line="240" w:lineRule="auto"/>
       </w:pPr>
       <w:r>
-        <w:t>Make qfile go to @topwords for files &lt;5 words/phrases of length</w:t>
-      </w:r>
-    </w:p>
-    <w:p>
-      <w:pPr>
-        <w:pStyle w:val="ListParagraph"/>
-        <w:numPr>
-          <w:ilvl w:val="0"/>
-          <w:numId w:val="1"/>
-        </w:numPr>
-        <w:spacing w:line="240" w:lineRule="auto"/>
-      </w:pPr>
-      <w:r>
-        <w:t>Apply part-of-speech rule to qfile answer generation when applicable</w:t>
-      </w:r>
-    </w:p>
-    <w:p>
-      <w:pPr>
-        <w:pStyle w:val="ListParagraph"/>
-        <w:numPr>
-          <w:ilvl w:val="0"/>
-          <w:numId w:val="1"/>
-        </w:numPr>
-        <w:spacing w:line="240" w:lineRule="auto"/>
-      </w:pPr>
-      <w:r>
-        <w:t>Cleanse all empty strings</w:t>
-      </w:r>
-      <w:r>
-        <w:t xml:space="preserve"> and extra spaces</w:t>
-      </w:r>
-    </w:p>
-    <w:p>
-      <w:pPr>
-        <w:pStyle w:val="ListParagraph"/>
-        <w:numPr>
-          <w:ilvl w:val="0"/>
-          <w:numId w:val="1"/>
-        </w:numPr>
-        <w:spacing w:line="240" w:lineRule="auto"/>
-      </w:pPr>
-      <w:r>
-        <w:t>Confirm that things in lists aren’t being repeated due to spaces/empty strings/capitalization</w:t>
-      </w:r>
-    </w:p>
-    <w:p>
-      <w:pPr>
-        <w:pStyle w:val="ListParagraph"/>
-        <w:numPr>
-          <w:ilvl w:val="0"/>
-          <w:numId w:val="1"/>
-        </w:numPr>
-        <w:spacing w:line="240" w:lineRule="auto"/>
-      </w:pPr>
-      <w:r>
-        <w:t>See if cased dictionary produces better results and decide which type of dictionary to use</w:t>
-      </w:r>
-    </w:p>
-    <w:p>
-      <w:pPr>
-        <w:pStyle w:val="ListParagraph"/>
-        <w:numPr>
-          <w:ilvl w:val="0"/>
-          <w:numId w:val="1"/>
-        </w:numPr>
-        <w:spacing w:line="240" w:lineRule="auto"/>
-      </w:pPr>
-      <w:r>
-        <w:t>Look into properly using anchors in regex’s instead of storing everything with a space around it</w:t>
+        <w:t>Make sure it works for multiple punctuation attachments I.E. (“Home Island”)</w:t>
       </w:r>
     </w:p>
     <w:p>
@@ -400,21 +472,42 @@
         <w:spacing w:line="240" w:lineRule="auto"/>
       </w:pPr>
       <w:r>
-        <w:t>Generate better answers for default and qword (i.e., stabilize have other answers with ize suffix)</w:t>
-      </w:r>
-    </w:p>
-    <w:p>
-      <w:pPr>
-        <w:pStyle w:val="ListParagraph"/>
-        <w:numPr>
-          <w:ilvl w:val="0"/>
-          <w:numId w:val="1"/>
-        </w:numPr>
-        <w:spacing w:line="240" w:lineRule="auto"/>
-      </w:pPr>
-      <w:r>
-        <w:t>Change timeprepsregex to be the same format as the other regex’s</w:t>
-      </w:r>
+        <w:t xml:space="preserve">Generate better answers for default and qword (i.e., stabilize have other answers with </w:t>
+      </w:r>
+      <w:proofErr w:type="spellStart"/>
+      <w:r>
+        <w:t>ize</w:t>
+      </w:r>
+      <w:proofErr w:type="spellEnd"/>
+      <w:r>
+        <w:t xml:space="preserve"> suffix)</w:t>
+      </w:r>
+    </w:p>
+    <w:p>
+      <w:pPr>
+        <w:pStyle w:val="ListParagraph"/>
+        <w:numPr>
+          <w:ilvl w:val="0"/>
+          <w:numId w:val="1"/>
+        </w:numPr>
+        <w:spacing w:line="240" w:lineRule="auto"/>
+      </w:pPr>
+      <w:r>
+        <w:t xml:space="preserve">Change </w:t>
+      </w:r>
+      <w:proofErr w:type="spellStart"/>
+      <w:r>
+        <w:t>timeprepsregex</w:t>
+      </w:r>
+      <w:proofErr w:type="spellEnd"/>
+      <w:r>
+        <w:t xml:space="preserve"> to be the same format as the other </w:t>
+      </w:r>
+      <w:proofErr w:type="spellStart"/>
+      <w:r>
+        <w:t>regex’s</w:t>
+      </w:r>
+      <w:proofErr w:type="spellEnd"/>
     </w:p>
     <w:p>
       <w:pPr>
@@ -434,7 +527,15 @@
         <w:spacing w:line="240" w:lineRule="auto"/>
       </w:pPr>
       <w:r>
-        <w:t>File selector (implement .doc and .docx compatibility)</w:t>
+        <w:t>File selector (implement .doc and .</w:t>
+      </w:r>
+      <w:proofErr w:type="spellStart"/>
+      <w:r>
+        <w:t>docx</w:t>
+      </w:r>
+      <w:proofErr w:type="spellEnd"/>
+      <w:r>
+        <w:t xml:space="preserve"> compatibility)</w:t>
       </w:r>
     </w:p>
     <w:p>
@@ -473,7 +574,15 @@
         <w:spacing w:line="240" w:lineRule="auto"/>
       </w:pPr>
       <w:r>
-        <w:t>Allow for the user to input something like (Koala Bear, Grizzly Bear, Elephant) and convert it into a qfile search</w:t>
+        <w:t xml:space="preserve">Allow for the user to input something like (Koala Bear, Grizzly Bear, Elephant) and convert it into a </w:t>
+      </w:r>
+      <w:proofErr w:type="spellStart"/>
+      <w:r>
+        <w:t>qfile</w:t>
+      </w:r>
+      <w:proofErr w:type="spellEnd"/>
+      <w:r>
+        <w:t xml:space="preserve"> search</w:t>
       </w:r>
     </w:p>
     <w:p>
@@ -490,7 +599,15 @@
         <w:t>Run the script, and bring up the editable .html file from the file/options selection</w:t>
       </w:r>
       <w:r>
-        <w:t xml:space="preserve"> (have a “Processing…” message appear?)</w:t>
+        <w:t xml:space="preserve"> (have a “Processing…” message </w:t>
+      </w:r>
+      <w:proofErr w:type="gramStart"/>
+      <w:r>
+        <w:t>appear</w:t>
+      </w:r>
+      <w:proofErr w:type="gramEnd"/>
+      <w:r>
+        <w:t>?)</w:t>
       </w:r>
     </w:p>
     <w:p>
@@ -522,13 +639,29 @@
         <w:spacing w:line="240" w:lineRule="auto"/>
       </w:pPr>
       <w:r>
-        <w:t xml:space="preserve">Create a .exe with everything all wrapped up together and no </w:t>
+        <w:t xml:space="preserve">Create </w:t>
+      </w:r>
+      <w:proofErr w:type="gramStart"/>
+      <w:r>
+        <w:t>a</w:t>
+      </w:r>
+      <w:proofErr w:type="gramEnd"/>
+      <w:r>
+        <w:t xml:space="preserve"> .exe with everything all wrapped up together and no </w:t>
       </w:r>
       <w:r>
         <w:t xml:space="preserve">system </w:t>
       </w:r>
       <w:r>
-        <w:t>dependencies (except maybe no macs?)</w:t>
+        <w:t xml:space="preserve">dependencies (except maybe no </w:t>
+      </w:r>
+      <w:proofErr w:type="spellStart"/>
+      <w:r>
+        <w:t>macs</w:t>
+      </w:r>
+      <w:proofErr w:type="spellEnd"/>
+      <w:r>
+        <w:t>?)</w:t>
       </w:r>
     </w:p>
     <w:p>
@@ -549,7 +682,15 @@
         <w:spacing w:line="240" w:lineRule="auto"/>
       </w:pPr>
       <w:r>
-        <w:t>Clean up git directory</w:t>
+        <w:t xml:space="preserve">Clean up </w:t>
+      </w:r>
+      <w:proofErr w:type="spellStart"/>
+      <w:r>
+        <w:t>git</w:t>
+      </w:r>
+      <w:proofErr w:type="spellEnd"/>
+      <w:r>
+        <w:t xml:space="preserve"> directory</w:t>
       </w:r>
     </w:p>
     <w:p>
@@ -693,7 +834,7 @@
   <w:abstractNum w:abstractNumId="1">
     <w:nsid w:val="10AA03DD"/>
     <w:multiLevelType w:val="hybridMultilevel"/>
-    <w:tmpl w:val="CAF821FA"/>
+    <w:tmpl w:val="5D1EB7AC"/>
     <w:lvl w:ilvl="0" w:tplc="04090001">
       <w:start w:val="1"/>
       <w:numFmt w:val="bullet"/>

</xml_diff>